<commit_message>
Descrição dos Processos e Ilustração da Arquitetura de Processos
</commit_message>
<xml_diff>
--- a/Documentos Gerados/IdentificaçãoDeProcessos.docx
+++ b/Documentos Gerados/IdentificaçãoDeProcessos.docx
@@ -181,7 +181,6 @@
       <w:pPr>
         <w:rPr>
           <w:rFonts w:cstheme="minorHAnsi"/>
-          <w:b/>
           <w:szCs w:val="20"/>
         </w:rPr>
       </w:pPr>
@@ -191,6 +190,67 @@
           <w:szCs w:val="20"/>
         </w:rPr>
         <w:t>Processo de suporte: fornece recursos para serem usados nos processos.</w:t>
+      </w:r>
+    </w:p>
+    <w:p>
+      <w:pPr>
+        <w:rPr>
+          <w:rFonts w:cstheme="minorHAnsi"/>
+          <w:szCs w:val="20"/>
+        </w:rPr>
+      </w:pPr>
+    </w:p>
+    <w:p>
+      <w:pPr>
+        <w:jc w:val="center"/>
+        <w:rPr>
+          <w:rFonts w:cstheme="minorHAnsi"/>
+          <w:b/>
+          <w:szCs w:val="20"/>
+        </w:rPr>
+      </w:pPr>
+      <w:r>
+        <w:rPr>
+          <w:rFonts w:cstheme="minorHAnsi"/>
+          <w:b/>
+          <w:noProof/>
+          <w:szCs w:val="20"/>
+        </w:rPr>
+        <w:drawing>
+          <wp:inline distT="0" distB="0" distL="0" distR="0">
+            <wp:extent cx="3953427" cy="2867425"/>
+            <wp:effectExtent l="19050" t="0" r="8973" b="0"/>
+            <wp:docPr id="1" name="Imagem 0" descr="Arquitetura de Processos.png"/>
+            <wp:cNvGraphicFramePr>
+              <a:graphicFrameLocks xmlns:a="http://schemas.openxmlformats.org/drawingml/2006/main" noChangeAspect="1"/>
+            </wp:cNvGraphicFramePr>
+            <a:graphic xmlns:a="http://schemas.openxmlformats.org/drawingml/2006/main">
+              <a:graphicData uri="http://schemas.openxmlformats.org/drawingml/2006/picture">
+                <pic:pic xmlns:pic="http://schemas.openxmlformats.org/drawingml/2006/picture">
+                  <pic:nvPicPr>
+                    <pic:cNvPr id="0" name="Arquitetura de Processos.png"/>
+                    <pic:cNvPicPr/>
+                  </pic:nvPicPr>
+                  <pic:blipFill>
+                    <a:blip r:embed="rId4" cstate="print"/>
+                    <a:stretch>
+                      <a:fillRect/>
+                    </a:stretch>
+                  </pic:blipFill>
+                  <pic:spPr>
+                    <a:xfrm>
+                      <a:off x="0" y="0"/>
+                      <a:ext cx="3953427" cy="2867425"/>
+                    </a:xfrm>
+                    <a:prstGeom prst="rect">
+                      <a:avLst/>
+                    </a:prstGeom>
+                  </pic:spPr>
+                </pic:pic>
+              </a:graphicData>
+            </a:graphic>
+          </wp:inline>
+        </w:drawing>
       </w:r>
       <w:r>
         <w:rPr>
@@ -627,6 +687,37 @@
     <w:uiPriority w:val="99"/>
     <w:semiHidden/>
     <w:unhideWhenUsed/>
+  </w:style>
+  <w:style w:type="paragraph" w:styleId="Textodebalo">
+    <w:name w:val="Balloon Text"/>
+    <w:basedOn w:val="Normal"/>
+    <w:link w:val="TextodebaloChar"/>
+    <w:uiPriority w:val="99"/>
+    <w:semiHidden/>
+    <w:unhideWhenUsed/>
+    <w:rsid w:val="00EC15D5"/>
+    <w:pPr>
+      <w:spacing w:after="0" w:line="240" w:lineRule="auto"/>
+    </w:pPr>
+    <w:rPr>
+      <w:rFonts w:ascii="Tahoma" w:hAnsi="Tahoma" w:cs="Tahoma"/>
+      <w:sz w:val="16"/>
+      <w:szCs w:val="16"/>
+    </w:rPr>
+  </w:style>
+  <w:style w:type="character" w:customStyle="1" w:styleId="TextodebaloChar">
+    <w:name w:val="Texto de balão Char"/>
+    <w:basedOn w:val="Fontepargpadro"/>
+    <w:link w:val="Textodebalo"/>
+    <w:uiPriority w:val="99"/>
+    <w:semiHidden/>
+    <w:rsid w:val="00EC15D5"/>
+    <w:rPr>
+      <w:rFonts w:ascii="Tahoma" w:eastAsiaTheme="minorEastAsia" w:hAnsi="Tahoma" w:cs="Tahoma"/>
+      <w:sz w:val="16"/>
+      <w:szCs w:val="16"/>
+      <w:lang w:eastAsia="pt-BR"/>
+    </w:rPr>
   </w:style>
 </w:styles>
 </file>

</xml_diff>

<commit_message>
Adição do tópico de Avaliação de Processos no Documento-IdentificaçãoDeProcessos
</commit_message>
<xml_diff>
--- a/Documentos Gerados/IdentificaçãoDeProcessos.docx
+++ b/Documentos Gerados/IdentificaçãoDeProcessos.docx
@@ -1,6 +1,6 @@
 
 <file path=word/document.xml><?xml version="1.0" encoding="utf-8"?>
-<w:document xmlns:ve="http://schemas.openxmlformats.org/markup-compatibility/2006" xmlns:o="urn:schemas-microsoft-com:office:office" xmlns:r="http://schemas.openxmlformats.org/officeDocument/2006/relationships" xmlns:m="http://schemas.openxmlformats.org/officeDocument/2006/math" xmlns:v="urn:schemas-microsoft-com:vml" xmlns:wp="http://schemas.openxmlformats.org/drawingml/2006/wordprocessingDrawing" xmlns:w10="urn:schemas-microsoft-com:office:word" xmlns:w="http://schemas.openxmlformats.org/wordprocessingml/2006/main" xmlns:wne="http://schemas.microsoft.com/office/word/2006/wordml">
+<w:document xmlns:wpc="http://schemas.microsoft.com/office/word/2010/wordprocessingCanvas" xmlns:mc="http://schemas.openxmlformats.org/markup-compatibility/2006" xmlns:o="urn:schemas-microsoft-com:office:office" xmlns:r="http://schemas.openxmlformats.org/officeDocument/2006/relationships" xmlns:m="http://schemas.openxmlformats.org/officeDocument/2006/math" xmlns:v="urn:schemas-microsoft-com:vml" xmlns:wp14="http://schemas.microsoft.com/office/word/2010/wordprocessingDrawing" xmlns:wp="http://schemas.openxmlformats.org/drawingml/2006/wordprocessingDrawing" xmlns:w10="urn:schemas-microsoft-com:office:word" xmlns:w="http://schemas.openxmlformats.org/wordprocessingml/2006/main" xmlns:w14="http://schemas.microsoft.com/office/word/2010/wordml" xmlns:wpg="http://schemas.microsoft.com/office/word/2010/wordprocessingGroup" xmlns:wpi="http://schemas.microsoft.com/office/word/2010/wordprocessingInk" xmlns:wne="http://schemas.microsoft.com/office/word/2006/wordml" xmlns:wps="http://schemas.microsoft.com/office/word/2010/wordprocessingShape" mc:Ignorable="w14 wp14">
   <w:body>
     <w:p>
       <w:pPr>
@@ -17,7 +17,25 @@
           <w:b/>
           <w:szCs w:val="20"/>
         </w:rPr>
-        <w:t>Fase 1: Identificação de Processos</w:t>
+        <w:t xml:space="preserve">Fase </w:t>
+      </w:r>
+      <w:proofErr w:type="gramStart"/>
+      <w:r>
+        <w:rPr>
+          <w:rFonts w:cstheme="minorHAnsi"/>
+          <w:b/>
+          <w:szCs w:val="20"/>
+        </w:rPr>
+        <w:t>1</w:t>
+      </w:r>
+      <w:proofErr w:type="gramEnd"/>
+      <w:r>
+        <w:rPr>
+          <w:rFonts w:cstheme="minorHAnsi"/>
+          <w:b/>
+          <w:szCs w:val="20"/>
+        </w:rPr>
+        <w:t>: Identificação de Processos</w:t>
       </w:r>
     </w:p>
     <w:p>
@@ -78,39 +96,80 @@
           <w:rFonts w:cstheme="minorHAnsi"/>
           <w:szCs w:val="20"/>
         </w:rPr>
-        <w:t xml:space="preserve"> do Ciclo de Melhorias. Para elaborar a Arquitetura de Processos, o grupo deverá utilizar a técnica da Matriz Caso/Função e, depois, que os processos enumerados, produzir uma ilustração que represente a arquitetura da organização.</w:t>
-      </w:r>
-    </w:p>
-    <w:p>
-      <w:pPr>
-        <w:jc w:val="both"/>
-        <w:rPr>
-          <w:rFonts w:cstheme="minorHAnsi"/>
-          <w:szCs w:val="20"/>
-        </w:rPr>
-      </w:pPr>
-      <w:r>
-        <w:rPr>
-          <w:rFonts w:cstheme="minorHAnsi"/>
-          <w:szCs w:val="20"/>
-        </w:rPr>
-        <w:t>Após estabelecida a arquitetura de processos, o grupo deve estabelecer o Escopo da Melhoria de Processos, realizando a Avaliação dos Processos com base nos aspectos Importância, Disfunção e Viabilidade. Com base nessa avaliação, o grupo estabelecerá quais processos serão descobertos de forma detalhada.</w:t>
-      </w:r>
-    </w:p>
-    <w:p>
-      <w:pPr>
-        <w:jc w:val="both"/>
-        <w:rPr>
-          <w:rFonts w:cstheme="minorHAnsi"/>
-          <w:szCs w:val="20"/>
-        </w:rPr>
-      </w:pPr>
-      <w:r>
-        <w:rPr>
-          <w:rFonts w:cstheme="minorHAnsi"/>
-          <w:szCs w:val="20"/>
-        </w:rPr>
-        <w:t>No fim dessa fase, o grupo deverá ter produzido a Arquitetura de Processos da Organização, a Avaliação dos Processos e a Seleção dos Processos a serem descobertos no ciclo de melhoria de processos. Todos esses resultados devem estar documentados no repositório. Para instruções detalhadas sobre a realização dessa fase ver Aula 05 - Identificação de Processos, e Capítulo 2 do livro texto.</w:t>
+        <w:t xml:space="preserve"> do Ciclo de Melhorias. Para elaborar a Arquitetura de Processos, o grupo deverá utilizar a técnica da Matriz Caso/Função e, depois, que os processos enumerados, </w:t>
+      </w:r>
+      <w:proofErr w:type="gramStart"/>
+      <w:r>
+        <w:rPr>
+          <w:rFonts w:cstheme="minorHAnsi"/>
+          <w:szCs w:val="20"/>
+        </w:rPr>
+        <w:t>produzir</w:t>
+      </w:r>
+      <w:proofErr w:type="gramEnd"/>
+      <w:r>
+        <w:rPr>
+          <w:rFonts w:cstheme="minorHAnsi"/>
+          <w:szCs w:val="20"/>
+        </w:rPr>
+        <w:t xml:space="preserve"> uma ilustração que represente a arquitetura da organização.</w:t>
+      </w:r>
+    </w:p>
+    <w:p>
+      <w:pPr>
+        <w:jc w:val="both"/>
+        <w:rPr>
+          <w:rFonts w:cstheme="minorHAnsi"/>
+          <w:szCs w:val="20"/>
+        </w:rPr>
+      </w:pPr>
+      <w:proofErr w:type="gramStart"/>
+      <w:r>
+        <w:rPr>
+          <w:rFonts w:cstheme="minorHAnsi"/>
+          <w:szCs w:val="20"/>
+        </w:rPr>
+        <w:t>Após</w:t>
+      </w:r>
+      <w:proofErr w:type="gramEnd"/>
+      <w:r>
+        <w:rPr>
+          <w:rFonts w:cstheme="minorHAnsi"/>
+          <w:szCs w:val="20"/>
+        </w:rPr>
+        <w:t xml:space="preserve"> estabelecida a arquitetura de processos, o grupo deve estabelecer o Escopo da Melhoria de Processos, realizando a Avaliação dos Processos com base nos aspectos Importância, Disfunção e Viabilidade. Com base nessa avaliação, o grupo estabelecerá quais processos serão descobertos de forma detalhada.</w:t>
+      </w:r>
+    </w:p>
+    <w:p>
+      <w:pPr>
+        <w:jc w:val="both"/>
+        <w:rPr>
+          <w:rFonts w:cstheme="minorHAnsi"/>
+          <w:szCs w:val="20"/>
+        </w:rPr>
+      </w:pPr>
+      <w:r>
+        <w:rPr>
+          <w:rFonts w:cstheme="minorHAnsi"/>
+          <w:szCs w:val="20"/>
+        </w:rPr>
+        <w:t xml:space="preserve">No fim dessa fase, o grupo deverá ter produzido a Arquitetura de Processos da Organização, a Avaliação dos Processos e a Seleção dos Processos a serem descobertos no ciclo de melhoria de processos. Todos esses resultados devem estar documentados no repositório. Para instruções detalhadas sobre a realização </w:t>
+      </w:r>
+      <w:proofErr w:type="gramStart"/>
+      <w:r>
+        <w:rPr>
+          <w:rFonts w:cstheme="minorHAnsi"/>
+          <w:szCs w:val="20"/>
+        </w:rPr>
+        <w:t>dessa fase ver</w:t>
+      </w:r>
+      <w:proofErr w:type="gramEnd"/>
+      <w:r>
+        <w:rPr>
+          <w:rFonts w:cstheme="minorHAnsi"/>
+          <w:szCs w:val="20"/>
+        </w:rPr>
+        <w:t xml:space="preserve"> Aula 05 - Identificação de Processos, e Capítulo 2 do livro texto.</w:t>
       </w:r>
     </w:p>
     <w:p>
@@ -144,22 +203,56 @@
           <w:b/>
           <w:szCs w:val="20"/>
         </w:rPr>
-        <w:t>Processo de gerenciamento , processo core e processo de suporte</w:t>
-      </w:r>
-    </w:p>
-    <w:p>
-      <w:pPr>
-        <w:rPr>
-          <w:rFonts w:cstheme="minorHAnsi"/>
-          <w:szCs w:val="20"/>
-        </w:rPr>
-      </w:pPr>
-      <w:r>
-        <w:rPr>
-          <w:rFonts w:cstheme="minorHAnsi"/>
-          <w:szCs w:val="20"/>
-        </w:rPr>
-        <w:t xml:space="preserve">Processo de gerenciamento:  fornece direção, regras e práticas. </w:t>
+        <w:t xml:space="preserve">Processo de </w:t>
+      </w:r>
+      <w:proofErr w:type="gramStart"/>
+      <w:r>
+        <w:rPr>
+          <w:rFonts w:cstheme="minorHAnsi"/>
+          <w:b/>
+          <w:szCs w:val="20"/>
+        </w:rPr>
+        <w:t>gerenciamento ,</w:t>
+      </w:r>
+      <w:proofErr w:type="gramEnd"/>
+      <w:r>
+        <w:rPr>
+          <w:rFonts w:cstheme="minorHAnsi"/>
+          <w:b/>
+          <w:szCs w:val="20"/>
+        </w:rPr>
+        <w:t xml:space="preserve"> processo core e processo de suporte</w:t>
+      </w:r>
+    </w:p>
+    <w:p>
+      <w:pPr>
+        <w:rPr>
+          <w:rFonts w:cstheme="minorHAnsi"/>
+          <w:szCs w:val="20"/>
+        </w:rPr>
+      </w:pPr>
+      <w:r>
+        <w:rPr>
+          <w:rFonts w:cstheme="minorHAnsi"/>
+          <w:szCs w:val="20"/>
+        </w:rPr>
+        <w:t>Processo de gerenciamento:</w:t>
+      </w:r>
+      <w:proofErr w:type="gramStart"/>
+      <w:r>
+        <w:rPr>
+          <w:rFonts w:cstheme="minorHAnsi"/>
+          <w:szCs w:val="20"/>
+        </w:rPr>
+        <w:t xml:space="preserve">  </w:t>
+      </w:r>
+      <w:proofErr w:type="gramEnd"/>
+      <w:r>
+        <w:rPr>
+          <w:rFonts w:cstheme="minorHAnsi"/>
+          <w:szCs w:val="20"/>
+        </w:rPr>
+        <w:t xml:space="preserve">fornece direção, regras e práticas. </w:t>
       </w:r>
     </w:p>
     <w:p>
@@ -215,6 +308,7 @@
           <w:b/>
           <w:noProof/>
           <w:szCs w:val="20"/>
+          <w:lang w:eastAsia="ja-JP"/>
         </w:rPr>
         <w:drawing>
           <wp:inline distT="0" distB="0" distL="0" distR="0">
@@ -232,7 +326,7 @@
                     <pic:cNvPicPr/>
                   </pic:nvPicPr>
                   <pic:blipFill>
-                    <a:blip r:embed="rId4" cstate="print"/>
+                    <a:blip r:embed="rId6" cstate="print"/>
                     <a:stretch>
                       <a:fillRect/>
                     </a:stretch>
@@ -335,40 +429,81 @@
           <w:rFonts w:cstheme="minorHAnsi"/>
           <w:szCs w:val="20"/>
         </w:rPr>
-        <w:t xml:space="preserve">– Dono do processo, responsável pela operação eficiente e eficaz do processo sendo modelado  </w:t>
-      </w:r>
-    </w:p>
-    <w:p>
-      <w:pPr>
-        <w:jc w:val="both"/>
-        <w:rPr>
-          <w:rFonts w:cstheme="minorHAnsi"/>
-          <w:szCs w:val="20"/>
-        </w:rPr>
-      </w:pPr>
-      <w:r>
-        <w:rPr>
-          <w:rFonts w:cstheme="minorHAnsi"/>
-          <w:szCs w:val="20"/>
-        </w:rPr>
-        <w:t xml:space="preserve">– Participantes e atores primários, ou seja, aqueles que estão diretamente envolvidos na execução do processo em análise  </w:t>
-      </w:r>
-    </w:p>
-    <w:p>
-      <w:pPr>
-        <w:jc w:val="both"/>
-        <w:rPr>
-          <w:rFonts w:cstheme="minorHAnsi"/>
-          <w:szCs w:val="20"/>
-        </w:rPr>
-      </w:pPr>
-      <w:r>
-        <w:rPr>
-          <w:rFonts w:cstheme="minorHAnsi"/>
-          <w:szCs w:val="20"/>
-        </w:rPr>
-        <w:t>– Participantes e atores secundários, ou seja, aqueles que estão diretamente envolvidos na execução de processos predecessores ou sucessores</w:t>
-      </w:r>
+        <w:t xml:space="preserve">– Dono do processo, responsável pela operação eficiente e eficaz do processo sendo </w:t>
+      </w:r>
+      <w:proofErr w:type="gramStart"/>
+      <w:r>
+        <w:rPr>
+          <w:rFonts w:cstheme="minorHAnsi"/>
+          <w:szCs w:val="20"/>
+        </w:rPr>
+        <w:t>modelado</w:t>
+      </w:r>
+      <w:proofErr w:type="gramEnd"/>
+      <w:r>
+        <w:rPr>
+          <w:rFonts w:cstheme="minorHAnsi"/>
+          <w:szCs w:val="20"/>
+        </w:rPr>
+        <w:t xml:space="preserve">  </w:t>
+      </w:r>
+    </w:p>
+    <w:p>
+      <w:pPr>
+        <w:jc w:val="both"/>
+        <w:rPr>
+          <w:rFonts w:cstheme="minorHAnsi"/>
+          <w:szCs w:val="20"/>
+        </w:rPr>
+      </w:pPr>
+      <w:r>
+        <w:rPr>
+          <w:rFonts w:cstheme="minorHAnsi"/>
+          <w:szCs w:val="20"/>
+        </w:rPr>
+        <w:t xml:space="preserve">– Participantes e atores primários, ou seja, aqueles que estão diretamente envolvidos na execução do processo em </w:t>
+      </w:r>
+      <w:proofErr w:type="gramStart"/>
+      <w:r>
+        <w:rPr>
+          <w:rFonts w:cstheme="minorHAnsi"/>
+          <w:szCs w:val="20"/>
+        </w:rPr>
+        <w:t>análise</w:t>
+      </w:r>
+      <w:proofErr w:type="gramEnd"/>
+      <w:r>
+        <w:rPr>
+          <w:rFonts w:cstheme="minorHAnsi"/>
+          <w:szCs w:val="20"/>
+        </w:rPr>
+        <w:t xml:space="preserve">  </w:t>
+      </w:r>
+    </w:p>
+    <w:p>
+      <w:pPr>
+        <w:jc w:val="both"/>
+        <w:rPr>
+          <w:rFonts w:cstheme="minorHAnsi"/>
+          <w:szCs w:val="20"/>
+        </w:rPr>
+      </w:pPr>
+      <w:r>
+        <w:rPr>
+          <w:rFonts w:cstheme="minorHAnsi"/>
+          <w:szCs w:val="20"/>
+        </w:rPr>
+        <w:t xml:space="preserve">– Participantes e atores secundários, ou seja, aqueles que estão diretamente envolvidos na execução de processos predecessores ou </w:t>
+      </w:r>
+      <w:proofErr w:type="gramStart"/>
+      <w:r>
+        <w:rPr>
+          <w:rFonts w:cstheme="minorHAnsi"/>
+          <w:szCs w:val="20"/>
+        </w:rPr>
+        <w:t>sucessores</w:t>
+      </w:r>
+      <w:proofErr w:type="gramEnd"/>
     </w:p>
     <w:p>
       <w:pPr>
@@ -417,49 +552,90 @@
           <w:rFonts w:cstheme="minorHAnsi"/>
           <w:szCs w:val="20"/>
         </w:rPr>
-        <w:t xml:space="preserve">• Objetivos primários do processo – Tempo, custo, qualidade (minimizar, maximizar) – Satisfação, conformidade, flexibilidade, previsibilidade  </w:t>
-      </w:r>
-    </w:p>
-    <w:p>
-      <w:pPr>
-        <w:jc w:val="both"/>
-        <w:rPr>
-          <w:rFonts w:cstheme="minorHAnsi"/>
-          <w:szCs w:val="20"/>
-        </w:rPr>
-      </w:pPr>
-      <w:r>
-        <w:rPr>
-          <w:rFonts w:cstheme="minorHAnsi"/>
-          <w:szCs w:val="20"/>
-        </w:rPr>
-        <w:t xml:space="preserve">• Objetivos secundários do processo – Aquisição de bens, contratação de novos funcionários  </w:t>
-      </w:r>
-    </w:p>
-    <w:p>
-      <w:pPr>
-        <w:jc w:val="both"/>
-        <w:rPr>
-          <w:rFonts w:cstheme="minorHAnsi"/>
-          <w:szCs w:val="20"/>
-        </w:rPr>
-      </w:pPr>
-      <w:r>
-        <w:rPr>
-          <w:rFonts w:cstheme="minorHAnsi"/>
-          <w:szCs w:val="20"/>
-        </w:rPr>
-        <w:t xml:space="preserve">• Acompanhados de métricas de processos apropriadas  </w:t>
-      </w:r>
-    </w:p>
-    <w:p>
-      <w:pPr>
-        <w:jc w:val="both"/>
-        <w:rPr>
-          <w:rFonts w:cstheme="minorHAnsi"/>
-          <w:szCs w:val="20"/>
-        </w:rPr>
-      </w:pPr>
+        <w:t xml:space="preserve">• Objetivos primários do processo – Tempo, custo, qualidade (minimizar, maximizar) – Satisfação, conformidade, flexibilidade, </w:t>
+      </w:r>
+      <w:proofErr w:type="gramStart"/>
+      <w:r>
+        <w:rPr>
+          <w:rFonts w:cstheme="minorHAnsi"/>
+          <w:szCs w:val="20"/>
+        </w:rPr>
+        <w:t>previsibilidade</w:t>
+      </w:r>
+      <w:proofErr w:type="gramEnd"/>
+      <w:r>
+        <w:rPr>
+          <w:rFonts w:cstheme="minorHAnsi"/>
+          <w:szCs w:val="20"/>
+        </w:rPr>
+        <w:t xml:space="preserve">  </w:t>
+      </w:r>
+    </w:p>
+    <w:p>
+      <w:pPr>
+        <w:jc w:val="both"/>
+        <w:rPr>
+          <w:rFonts w:cstheme="minorHAnsi"/>
+          <w:szCs w:val="20"/>
+        </w:rPr>
+      </w:pPr>
+      <w:r>
+        <w:rPr>
+          <w:rFonts w:cstheme="minorHAnsi"/>
+          <w:szCs w:val="20"/>
+        </w:rPr>
+        <w:t xml:space="preserve">• Objetivos secundários do processo – Aquisição de bens, contratação de novos </w:t>
+      </w:r>
+      <w:proofErr w:type="gramStart"/>
+      <w:r>
+        <w:rPr>
+          <w:rFonts w:cstheme="minorHAnsi"/>
+          <w:szCs w:val="20"/>
+        </w:rPr>
+        <w:t>funcionários</w:t>
+      </w:r>
+      <w:proofErr w:type="gramEnd"/>
+      <w:r>
+        <w:rPr>
+          <w:rFonts w:cstheme="minorHAnsi"/>
+          <w:szCs w:val="20"/>
+        </w:rPr>
+        <w:t xml:space="preserve">  </w:t>
+      </w:r>
+    </w:p>
+    <w:p>
+      <w:pPr>
+        <w:jc w:val="both"/>
+        <w:rPr>
+          <w:rFonts w:cstheme="minorHAnsi"/>
+          <w:szCs w:val="20"/>
+        </w:rPr>
+      </w:pPr>
+      <w:r>
+        <w:rPr>
+          <w:rFonts w:cstheme="minorHAnsi"/>
+          <w:szCs w:val="20"/>
+        </w:rPr>
+        <w:t>• Acompanhados de métricas de processos apropriadas</w:t>
+      </w:r>
+      <w:proofErr w:type="gramStart"/>
+      <w:r>
+        <w:rPr>
+          <w:rFonts w:cstheme="minorHAnsi"/>
+          <w:szCs w:val="20"/>
+        </w:rPr>
+        <w:t xml:space="preserve">  </w:t>
+      </w:r>
+    </w:p>
+    <w:p>
+      <w:pPr>
+        <w:jc w:val="both"/>
+        <w:rPr>
+          <w:rFonts w:cstheme="minorHAnsi"/>
+          <w:szCs w:val="20"/>
+        </w:rPr>
+      </w:pPr>
+      <w:proofErr w:type="gramEnd"/>
       <w:r>
         <w:rPr>
           <w:rFonts w:cstheme="minorHAnsi"/>
@@ -484,7 +660,135 @@
         <w:t xml:space="preserve"> envolvidos definirem as prioridades deles</w:t>
       </w:r>
     </w:p>
-    <w:p/>
+    <w:p>
+      <w:pPr>
+        <w:jc w:val="both"/>
+        <w:rPr>
+          <w:rFonts w:cstheme="minorHAnsi"/>
+          <w:szCs w:val="20"/>
+        </w:rPr>
+      </w:pPr>
+      <w:r>
+        <w:rPr>
+          <w:rFonts w:cstheme="minorHAnsi"/>
+          <w:szCs w:val="20"/>
+        </w:rPr>
+        <w:t>_____________________________________________________________________________</w:t>
+      </w:r>
+    </w:p>
+    <w:p>
+      <w:pPr>
+        <w:pStyle w:val="Standard"/>
+      </w:pPr>
+      <w:r>
+        <w:rPr>
+          <w:b/>
+          <w:bCs/>
+        </w:rPr>
+        <w:t>Avaliação dos Processos (Importância, Disfunção e Viabilidade</w:t>
+      </w:r>
+      <w:proofErr w:type="gramStart"/>
+      <w:r>
+        <w:rPr>
+          <w:b/>
+          <w:bCs/>
+        </w:rPr>
+        <w:t>)</w:t>
+      </w:r>
+      <w:proofErr w:type="gramEnd"/>
+      <w:r>
+        <w:rPr>
+          <w:b/>
+          <w:bCs/>
+        </w:rPr>
+        <w:tab/>
+      </w:r>
+    </w:p>
+    <w:p>
+      <w:pPr>
+        <w:pStyle w:val="Standard"/>
+        <w:numPr>
+          <w:ilvl w:val="0"/>
+          <w:numId w:val="1"/>
+        </w:numPr>
+        <w:tabs>
+          <w:tab w:val="left" w:pos="615"/>
+        </w:tabs>
+        <w:ind w:left="210" w:hanging="255"/>
+        <w:jc w:val="both"/>
+      </w:pPr>
+      <w:r>
+        <w:t>P</w:t>
+      </w:r>
+      <w:r>
+        <w:t xml:space="preserve">rocessos </w:t>
+      </w:r>
+      <w:r>
+        <w:t xml:space="preserve">que </w:t>
+      </w:r>
+      <w:r>
+        <w:t>tem maior influência nas decisões da empresa</w:t>
+      </w:r>
+      <w:r>
+        <w:t xml:space="preserve"> (Importância):</w:t>
+      </w:r>
+    </w:p>
+    <w:p>
+      <w:pPr>
+        <w:pStyle w:val="Standard"/>
+        <w:numPr>
+          <w:ilvl w:val="0"/>
+          <w:numId w:val="1"/>
+        </w:numPr>
+        <w:tabs>
+          <w:tab w:val="left" w:pos="615"/>
+        </w:tabs>
+        <w:ind w:left="210" w:hanging="255"/>
+        <w:jc w:val="both"/>
+      </w:pPr>
+      <w:r>
+        <w:t>P</w:t>
+      </w:r>
+      <w:r>
+        <w:t xml:space="preserve">rocessos </w:t>
+      </w:r>
+      <w:r>
+        <w:t xml:space="preserve">que </w:t>
+      </w:r>
+      <w:r>
+        <w:t>estão em situação crítica</w:t>
+      </w:r>
+      <w:r>
+        <w:t xml:space="preserve"> (Disfunção):</w:t>
+      </w:r>
+    </w:p>
+    <w:p>
+      <w:pPr>
+        <w:pStyle w:val="Standard"/>
+        <w:numPr>
+          <w:ilvl w:val="0"/>
+          <w:numId w:val="1"/>
+        </w:numPr>
+        <w:tabs>
+          <w:tab w:val="left" w:pos="615"/>
+        </w:tabs>
+        <w:ind w:left="210" w:hanging="255"/>
+        <w:jc w:val="both"/>
+      </w:pPr>
+      <w:r>
+        <w:t>Processos</w:t>
+      </w:r>
+      <w:r>
+        <w:t xml:space="preserve"> aptos para um gerenciamento de processos próspero</w:t>
+      </w:r>
+      <w:r>
+        <w:t xml:space="preserve"> (Viabilidade):</w:t>
+      </w:r>
+    </w:p>
+    <w:p>
+      <w:bookmarkStart w:id="0" w:name="_GoBack"/>
+      <w:bookmarkEnd w:id="0"/>
+    </w:p>
     <w:sectPr>
       <w:pgSz w:w="11906" w:h="16838"/>
       <w:pgMar w:top="1417" w:right="1701" w:bottom="1417" w:left="1701" w:header="708" w:footer="708" w:gutter="0"/>
@@ -495,8 +799,129 @@
 </w:document>
 </file>
 
+<file path=word/numbering.xml><?xml version="1.0" encoding="utf-8"?>
+<w:numbering xmlns:wpc="http://schemas.microsoft.com/office/word/2010/wordprocessingCanvas" xmlns:mc="http://schemas.openxmlformats.org/markup-compatibility/2006" xmlns:o="urn:schemas-microsoft-com:office:office" xmlns:r="http://schemas.openxmlformats.org/officeDocument/2006/relationships" xmlns:m="http://schemas.openxmlformats.org/officeDocument/2006/math" xmlns:v="urn:schemas-microsoft-com:vml" xmlns:wp14="http://schemas.microsoft.com/office/word/2010/wordprocessingDrawing" xmlns:wp="http://schemas.openxmlformats.org/drawingml/2006/wordprocessingDrawing" xmlns:w10="urn:schemas-microsoft-com:office:word" xmlns:w="http://schemas.openxmlformats.org/wordprocessingml/2006/main" xmlns:w14="http://schemas.microsoft.com/office/word/2010/wordml" xmlns:wpg="http://schemas.microsoft.com/office/word/2010/wordprocessingGroup" xmlns:wpi="http://schemas.microsoft.com/office/word/2010/wordprocessingInk" xmlns:wne="http://schemas.microsoft.com/office/word/2006/wordml" xmlns:wps="http://schemas.microsoft.com/office/word/2010/wordprocessingShape" mc:Ignorable="w14 wp14">
+  <w:abstractNum w:abstractNumId="0">
+    <w:nsid w:val="3A7C5C7C"/>
+    <w:multiLevelType w:val="multilevel"/>
+    <w:tmpl w:val="906284C4"/>
+    <w:lvl w:ilvl="0">
+      <w:numFmt w:val="bullet"/>
+      <w:lvlText w:val="•"/>
+      <w:lvlJc w:val="left"/>
+      <w:pPr>
+        <w:ind w:left="0" w:firstLine="0"/>
+      </w:pPr>
+      <w:rPr>
+        <w:rFonts w:ascii="OpenSymbol" w:eastAsia="OpenSymbol" w:hAnsi="OpenSymbol" w:cs="OpenSymbol"/>
+      </w:rPr>
+    </w:lvl>
+    <w:lvl w:ilvl="1">
+      <w:numFmt w:val="bullet"/>
+      <w:lvlText w:val="◦"/>
+      <w:lvlJc w:val="left"/>
+      <w:pPr>
+        <w:ind w:left="0" w:firstLine="0"/>
+      </w:pPr>
+      <w:rPr>
+        <w:rFonts w:ascii="OpenSymbol" w:eastAsia="OpenSymbol" w:hAnsi="OpenSymbol" w:cs="OpenSymbol"/>
+      </w:rPr>
+    </w:lvl>
+    <w:lvl w:ilvl="2">
+      <w:numFmt w:val="bullet"/>
+      <w:lvlText w:val="▪"/>
+      <w:lvlJc w:val="left"/>
+      <w:pPr>
+        <w:ind w:left="0" w:firstLine="0"/>
+      </w:pPr>
+      <w:rPr>
+        <w:rFonts w:ascii="OpenSymbol" w:eastAsia="OpenSymbol" w:hAnsi="OpenSymbol" w:cs="OpenSymbol"/>
+      </w:rPr>
+    </w:lvl>
+    <w:lvl w:ilvl="3">
+      <w:numFmt w:val="bullet"/>
+      <w:lvlText w:val="•"/>
+      <w:lvlJc w:val="left"/>
+      <w:pPr>
+        <w:ind w:left="0" w:firstLine="0"/>
+      </w:pPr>
+      <w:rPr>
+        <w:rFonts w:ascii="OpenSymbol" w:eastAsia="OpenSymbol" w:hAnsi="OpenSymbol" w:cs="OpenSymbol"/>
+      </w:rPr>
+    </w:lvl>
+    <w:lvl w:ilvl="4">
+      <w:numFmt w:val="bullet"/>
+      <w:lvlText w:val="◦"/>
+      <w:lvlJc w:val="left"/>
+      <w:pPr>
+        <w:ind w:left="0" w:firstLine="0"/>
+      </w:pPr>
+      <w:rPr>
+        <w:rFonts w:ascii="OpenSymbol" w:eastAsia="OpenSymbol" w:hAnsi="OpenSymbol" w:cs="OpenSymbol"/>
+      </w:rPr>
+    </w:lvl>
+    <w:lvl w:ilvl="5">
+      <w:numFmt w:val="bullet"/>
+      <w:lvlText w:val="▪"/>
+      <w:lvlJc w:val="left"/>
+      <w:pPr>
+        <w:ind w:left="0" w:firstLine="0"/>
+      </w:pPr>
+      <w:rPr>
+        <w:rFonts w:ascii="OpenSymbol" w:eastAsia="OpenSymbol" w:hAnsi="OpenSymbol" w:cs="OpenSymbol"/>
+      </w:rPr>
+    </w:lvl>
+    <w:lvl w:ilvl="6">
+      <w:numFmt w:val="bullet"/>
+      <w:lvlText w:val="•"/>
+      <w:lvlJc w:val="left"/>
+      <w:pPr>
+        <w:ind w:left="0" w:firstLine="0"/>
+      </w:pPr>
+      <w:rPr>
+        <w:rFonts w:ascii="OpenSymbol" w:eastAsia="OpenSymbol" w:hAnsi="OpenSymbol" w:cs="OpenSymbol"/>
+      </w:rPr>
+    </w:lvl>
+    <w:lvl w:ilvl="7">
+      <w:numFmt w:val="bullet"/>
+      <w:lvlText w:val="◦"/>
+      <w:lvlJc w:val="left"/>
+      <w:pPr>
+        <w:ind w:left="0" w:firstLine="0"/>
+      </w:pPr>
+      <w:rPr>
+        <w:rFonts w:ascii="OpenSymbol" w:eastAsia="OpenSymbol" w:hAnsi="OpenSymbol" w:cs="OpenSymbol"/>
+      </w:rPr>
+    </w:lvl>
+    <w:lvl w:ilvl="8">
+      <w:numFmt w:val="bullet"/>
+      <w:lvlText w:val="▪"/>
+      <w:lvlJc w:val="left"/>
+      <w:pPr>
+        <w:ind w:left="0" w:firstLine="0"/>
+      </w:pPr>
+      <w:rPr>
+        <w:rFonts w:ascii="OpenSymbol" w:eastAsia="OpenSymbol" w:hAnsi="OpenSymbol" w:cs="OpenSymbol"/>
+      </w:rPr>
+    </w:lvl>
+  </w:abstractNum>
+  <w:num w:numId="1">
+    <w:abstractNumId w:val="0"/>
+    <w:lvlOverride w:ilvl="0"/>
+    <w:lvlOverride w:ilvl="1"/>
+    <w:lvlOverride w:ilvl="2"/>
+    <w:lvlOverride w:ilvl="3"/>
+    <w:lvlOverride w:ilvl="4"/>
+    <w:lvlOverride w:ilvl="5"/>
+    <w:lvlOverride w:ilvl="6"/>
+    <w:lvlOverride w:ilvl="7"/>
+    <w:lvlOverride w:ilvl="8"/>
+  </w:num>
+</w:numbering>
+</file>
+
 <file path=word/styles.xml><?xml version="1.0" encoding="utf-8"?>
-<w:styles xmlns:r="http://schemas.openxmlformats.org/officeDocument/2006/relationships" xmlns:w="http://schemas.openxmlformats.org/wordprocessingml/2006/main">
+<w:styles xmlns:mc="http://schemas.openxmlformats.org/markup-compatibility/2006" xmlns:r="http://schemas.openxmlformats.org/officeDocument/2006/relationships" xmlns:w="http://schemas.openxmlformats.org/wordprocessingml/2006/main" xmlns:w14="http://schemas.microsoft.com/office/word/2010/wordml" mc:Ignorable="w14">
   <w:docDefaults>
     <w:rPrDefault>
       <w:rPr>
@@ -671,7 +1096,6 @@
     <w:uiPriority w:val="99"/>
     <w:semiHidden/>
     <w:unhideWhenUsed/>
-    <w:qFormat/>
     <w:tblPr>
       <w:tblInd w:w="0" w:type="dxa"/>
       <w:tblCellMar>
@@ -718,6 +1142,209 @@
       <w:szCs w:val="16"/>
       <w:lang w:eastAsia="pt-BR"/>
     </w:rPr>
+  </w:style>
+  <w:style w:type="paragraph" w:customStyle="1" w:styleId="Standard">
+    <w:name w:val="Standard"/>
+    <w:rsid w:val="002A5C7A"/>
+    <w:pPr>
+      <w:suppressAutoHyphens/>
+      <w:autoSpaceDN w:val="0"/>
+    </w:pPr>
+    <w:rPr>
+      <w:rFonts w:ascii="Calibri" w:eastAsia="Droid Sans" w:hAnsi="Calibri" w:cs="F"/>
+      <w:kern w:val="3"/>
+      <w:lang w:eastAsia="pt-BR"/>
+    </w:rPr>
+  </w:style>
+</w:styles>
+</file>
+
+<file path=word/stylesWithEffects.xml><?xml version="1.0" encoding="utf-8"?>
+<w:styles xmlns:wpc="http://schemas.microsoft.com/office/word/2010/wordprocessingCanvas" xmlns:mc="http://schemas.openxmlformats.org/markup-compatibility/2006" xmlns:o="urn:schemas-microsoft-com:office:office" xmlns:r="http://schemas.openxmlformats.org/officeDocument/2006/relationships" xmlns:m="http://schemas.openxmlformats.org/officeDocument/2006/math" xmlns:v="urn:schemas-microsoft-com:vml" xmlns:wp14="http://schemas.microsoft.com/office/word/2010/wordprocessingDrawing" xmlns:wp="http://schemas.openxmlformats.org/drawingml/2006/wordprocessingDrawing" xmlns:w10="urn:schemas-microsoft-com:office:word" xmlns:w="http://schemas.openxmlformats.org/wordprocessingml/2006/main" xmlns:w14="http://schemas.microsoft.com/office/word/2010/wordml" xmlns:wpg="http://schemas.microsoft.com/office/word/2010/wordprocessingGroup" xmlns:wpi="http://schemas.microsoft.com/office/word/2010/wordprocessingInk" xmlns:wne="http://schemas.microsoft.com/office/word/2006/wordml" xmlns:wps="http://schemas.microsoft.com/office/word/2010/wordprocessingShape" mc:Ignorable="w14 wp14">
+  <w:docDefaults>
+    <w:rPrDefault>
+      <w:rPr>
+        <w:rFonts w:asciiTheme="minorHAnsi" w:eastAsiaTheme="minorEastAsia" w:hAnsiTheme="minorHAnsi" w:cstheme="minorBidi"/>
+        <w:sz w:val="22"/>
+        <w:szCs w:val="22"/>
+        <w:lang w:val="pt-BR" w:eastAsia="ja-JP" w:bidi="ar-SA"/>
+      </w:rPr>
+    </w:rPrDefault>
+    <w:pPrDefault>
+      <w:pPr>
+        <w:spacing w:after="200" w:line="276" w:lineRule="auto"/>
+      </w:pPr>
+    </w:pPrDefault>
+  </w:docDefaults>
+  <w:latentStyles w:defLockedState="0" w:defUIPriority="99" w:defSemiHidden="1" w:defUnhideWhenUsed="1" w:defQFormat="0" w:count="267">
+    <w:lsdException w:name="Normal" w:semiHidden="0" w:uiPriority="0" w:unhideWhenUsed="0" w:qFormat="1"/>
+    <w:lsdException w:name="heading 1" w:semiHidden="0" w:uiPriority="9" w:unhideWhenUsed="0" w:qFormat="1"/>
+    <w:lsdException w:name="heading 2" w:uiPriority="9" w:qFormat="1"/>
+    <w:lsdException w:name="heading 3" w:uiPriority="9" w:qFormat="1"/>
+    <w:lsdException w:name="heading 4" w:uiPriority="9" w:qFormat="1"/>
+    <w:lsdException w:name="heading 5" w:uiPriority="9" w:qFormat="1"/>
+    <w:lsdException w:name="heading 6" w:uiPriority="9" w:qFormat="1"/>
+    <w:lsdException w:name="heading 7" w:uiPriority="9" w:qFormat="1"/>
+    <w:lsdException w:name="heading 8" w:uiPriority="9" w:qFormat="1"/>
+    <w:lsdException w:name="heading 9" w:uiPriority="9" w:qFormat="1"/>
+    <w:lsdException w:name="toc 1" w:uiPriority="39"/>
+    <w:lsdException w:name="toc 2" w:uiPriority="39"/>
+    <w:lsdException w:name="toc 3" w:uiPriority="39"/>
+    <w:lsdException w:name="toc 4" w:uiPriority="39"/>
+    <w:lsdException w:name="toc 5" w:uiPriority="39"/>
+    <w:lsdException w:name="toc 6" w:uiPriority="39"/>
+    <w:lsdException w:name="toc 7" w:uiPriority="39"/>
+    <w:lsdException w:name="toc 8" w:uiPriority="39"/>
+    <w:lsdException w:name="toc 9" w:uiPriority="39"/>
+    <w:lsdException w:name="caption" w:uiPriority="35" w:qFormat="1"/>
+    <w:lsdException w:name="Title" w:semiHidden="0" w:uiPriority="10" w:unhideWhenUsed="0" w:qFormat="1"/>
+    <w:lsdException w:name="Default Paragraph Font" w:uiPriority="1"/>
+    <w:lsdException w:name="Subtitle" w:semiHidden="0" w:uiPriority="11" w:unhideWhenUsed="0" w:qFormat="1"/>
+    <w:lsdException w:name="Strong" w:semiHidden="0" w:uiPriority="22" w:unhideWhenUsed="0" w:qFormat="1"/>
+    <w:lsdException w:name="Emphasis" w:semiHidden="0" w:uiPriority="20" w:unhideWhenUsed="0" w:qFormat="1"/>
+    <w:lsdException w:name="Table Grid" w:semiHidden="0" w:uiPriority="59" w:unhideWhenUsed="0"/>
+    <w:lsdException w:name="Placeholder Text" w:unhideWhenUsed="0"/>
+    <w:lsdException w:name="No Spacing" w:semiHidden="0" w:uiPriority="1" w:unhideWhenUsed="0" w:qFormat="1"/>
+    <w:lsdException w:name="Light Shading" w:semiHidden="0" w:uiPriority="60" w:unhideWhenUsed="0"/>
+    <w:lsdException w:name="Light List" w:semiHidden="0" w:uiPriority="61" w:unhideWhenUsed="0"/>
+    <w:lsdException w:name="Light Grid" w:semiHidden="0" w:uiPriority="62" w:unhideWhenUsed="0"/>
+    <w:lsdException w:name="Medium Shading 1" w:semiHidden="0" w:uiPriority="63" w:unhideWhenUsed="0"/>
+    <w:lsdException w:name="Medium Shading 2" w:semiHidden="0" w:uiPriority="64" w:unhideWhenUsed="0"/>
+    <w:lsdException w:name="Medium List 1" w:semiHidden="0" w:uiPriority="65" w:unhideWhenUsed="0"/>
+    <w:lsdException w:name="Medium List 2" w:semiHidden="0" w:uiPriority="66" w:unhideWhenUsed="0"/>
+    <w:lsdException w:name="Medium Grid 1" w:semiHidden="0" w:uiPriority="67" w:unhideWhenUsed="0"/>
+    <w:lsdException w:name="Medium Grid 2" w:semiHidden="0" w:uiPriority="68" w:unhideWhenUsed="0"/>
+    <w:lsdException w:name="Medium Grid 3" w:semiHidden="0" w:uiPriority="69" w:unhideWhenUsed="0"/>
+    <w:lsdException w:name="Dark List" w:semiHidden="0" w:uiPriority="70" w:unhideWhenUsed="0"/>
+    <w:lsdException w:name="Colorful Shading" w:semiHidden="0" w:uiPriority="71" w:unhideWhenUsed="0"/>
+    <w:lsdException w:name="Colorful List" w:semiHidden="0" w:uiPriority="72" w:unhideWhenUsed="0"/>
+    <w:lsdException w:name="Colorful Grid" w:semiHidden="0" w:uiPriority="73" w:unhideWhenUsed="0"/>
+    <w:lsdException w:name="Light Shading Accent 1" w:semiHidden="0" w:uiPriority="60" w:unhideWhenUsed="0"/>
+    <w:lsdException w:name="Light List Accent 1" w:semiHidden="0" w:uiPriority="61" w:unhideWhenUsed="0"/>
+    <w:lsdException w:name="Light Grid Accent 1" w:semiHidden="0" w:uiPriority="62" w:unhideWhenUsed="0"/>
+    <w:lsdException w:name="Medium Shading 1 Accent 1" w:semiHidden="0" w:uiPriority="63" w:unhideWhenUsed="0"/>
+    <w:lsdException w:name="Medium Shading 2 Accent 1" w:semiHidden="0" w:uiPriority="64" w:unhideWhenUsed="0"/>
+    <w:lsdException w:name="Medium List 1 Accent 1" w:semiHidden="0" w:uiPriority="65" w:unhideWhenUsed="0"/>
+    <w:lsdException w:name="Revision" w:unhideWhenUsed="0"/>
+    <w:lsdException w:name="List Paragraph" w:semiHidden="0" w:uiPriority="34" w:unhideWhenUsed="0" w:qFormat="1"/>
+    <w:lsdException w:name="Quote" w:semiHidden="0" w:uiPriority="29" w:unhideWhenUsed="0" w:qFormat="1"/>
+    <w:lsdException w:name="Intense Quote" w:semiHidden="0" w:uiPriority="30" w:unhideWhenUsed="0" w:qFormat="1"/>
+    <w:lsdException w:name="Medium List 2 Accent 1" w:semiHidden="0" w:uiPriority="66" w:unhideWhenUsed="0"/>
+    <w:lsdException w:name="Medium Grid 1 Accent 1" w:semiHidden="0" w:uiPriority="67" w:unhideWhenUsed="0"/>
+    <w:lsdException w:name="Medium Grid 2 Accent 1" w:semiHidden="0" w:uiPriority="68" w:unhideWhenUsed="0"/>
+    <w:lsdException w:name="Medium Grid 3 Accent 1" w:semiHidden="0" w:uiPriority="69" w:unhideWhenUsed="0"/>
+    <w:lsdException w:name="Dark List Accent 1" w:semiHidden="0" w:uiPriority="70" w:unhideWhenUsed="0"/>
+    <w:lsdException w:name="Colorful Shading Accent 1" w:semiHidden="0" w:uiPriority="71" w:unhideWhenUsed="0"/>
+    <w:lsdException w:name="Colorful List Accent 1" w:semiHidden="0" w:uiPriority="72" w:unhideWhenUsed="0"/>
+    <w:lsdException w:name="Colorful Grid Accent 1" w:semiHidden="0" w:uiPriority="73" w:unhideWhenUsed="0"/>
+    <w:lsdException w:name="Light Shading Accent 2" w:semiHidden="0" w:uiPriority="60" w:unhideWhenUsed="0"/>
+    <w:lsdException w:name="Light List Accent 2" w:semiHidden="0" w:uiPriority="61" w:unhideWhenUsed="0"/>
+    <w:lsdException w:name="Light Grid Accent 2" w:semiHidden="0" w:uiPriority="62" w:unhideWhenUsed="0"/>
+    <w:lsdException w:name="Medium Shading 1 Accent 2" w:semiHidden="0" w:uiPriority="63" w:unhideWhenUsed="0"/>
+    <w:lsdException w:name="Medium Shading 2 Accent 2" w:semiHidden="0" w:uiPriority="64" w:unhideWhenUsed="0"/>
+    <w:lsdException w:name="Medium List 1 Accent 2" w:semiHidden="0" w:uiPriority="65" w:unhideWhenUsed="0"/>
+    <w:lsdException w:name="Medium List 2 Accent 2" w:semiHidden="0" w:uiPriority="66" w:unhideWhenUsed="0"/>
+    <w:lsdException w:name="Medium Grid 1 Accent 2" w:semiHidden="0" w:uiPriority="67" w:unhideWhenUsed="0"/>
+    <w:lsdException w:name="Medium Grid 2 Accent 2" w:semiHidden="0" w:uiPriority="68" w:unhideWhenUsed="0"/>
+    <w:lsdException w:name="Medium Grid 3 Accent 2" w:semiHidden="0" w:uiPriority="69" w:unhideWhenUsed="0"/>
+    <w:lsdException w:name="Dark List Accent 2" w:semiHidden="0" w:uiPriority="70" w:unhideWhenUsed="0"/>
+    <w:lsdException w:name="Colorful Shading Accent 2" w:semiHidden="0" w:uiPriority="71" w:unhideWhenUsed="0"/>
+    <w:lsdException w:name="Colorful List Accent 2" w:semiHidden="0" w:uiPriority="72" w:unhideWhenUsed="0"/>
+    <w:lsdException w:name="Colorful Grid Accent 2" w:semiHidden="0" w:uiPriority="73" w:unhideWhenUsed="0"/>
+    <w:lsdException w:name="Light Shading Accent 3" w:semiHidden="0" w:uiPriority="60" w:unhideWhenUsed="0"/>
+    <w:lsdException w:name="Light List Accent 3" w:semiHidden="0" w:uiPriority="61" w:unhideWhenUsed="0"/>
+    <w:lsdException w:name="Light Grid Accent 3" w:semiHidden="0" w:uiPriority="62" w:unhideWhenUsed="0"/>
+    <w:lsdException w:name="Medium Shading 1 Accent 3" w:semiHidden="0" w:uiPriority="63" w:unhideWhenUsed="0"/>
+    <w:lsdException w:name="Medium Shading 2 Accent 3" w:semiHidden="0" w:uiPriority="64" w:unhideWhenUsed="0"/>
+    <w:lsdException w:name="Medium List 1 Accent 3" w:semiHidden="0" w:uiPriority="65" w:unhideWhenUsed="0"/>
+    <w:lsdException w:name="Medium List 2 Accent 3" w:semiHidden="0" w:uiPriority="66" w:unhideWhenUsed="0"/>
+    <w:lsdException w:name="Medium Grid 1 Accent 3" w:semiHidden="0" w:uiPriority="67" w:unhideWhenUsed="0"/>
+    <w:lsdException w:name="Medium Grid 2 Accent 3" w:semiHidden="0" w:uiPriority="68" w:unhideWhenUsed="0"/>
+    <w:lsdException w:name="Medium Grid 3 Accent 3" w:semiHidden="0" w:uiPriority="69" w:unhideWhenUsed="0"/>
+    <w:lsdException w:name="Dark List Accent 3" w:semiHidden="0" w:uiPriority="70" w:unhideWhenUsed="0"/>
+    <w:lsdException w:name="Colorful Shading Accent 3" w:semiHidden="0" w:uiPriority="71" w:unhideWhenUsed="0"/>
+    <w:lsdException w:name="Colorful List Accent 3" w:semiHidden="0" w:uiPriority="72" w:unhideWhenUsed="0"/>
+    <w:lsdException w:name="Colorful Grid Accent 3" w:semiHidden="0" w:uiPriority="73" w:unhideWhenUsed="0"/>
+    <w:lsdException w:name="Light Shading Accent 4" w:semiHidden="0" w:uiPriority="60" w:unhideWhenUsed="0"/>
+    <w:lsdException w:name="Light List Accent 4" w:semiHidden="0" w:uiPriority="61" w:unhideWhenUsed="0"/>
+    <w:lsdException w:name="Light Grid Accent 4" w:semiHidden="0" w:uiPriority="62" w:unhideWhenUsed="0"/>
+    <w:lsdException w:name="Medium Shading 1 Accent 4" w:semiHidden="0" w:uiPriority="63" w:unhideWhenUsed="0"/>
+    <w:lsdException w:name="Medium Shading 2 Accent 4" w:semiHidden="0" w:uiPriority="64" w:unhideWhenUsed="0"/>
+    <w:lsdException w:name="Medium List 1 Accent 4" w:semiHidden="0" w:uiPriority="65" w:unhideWhenUsed="0"/>
+    <w:lsdException w:name="Medium List 2 Accent 4" w:semiHidden="0" w:uiPriority="66" w:unhideWhenUsed="0"/>
+    <w:lsdException w:name="Medium Grid 1 Accent 4" w:semiHidden="0" w:uiPriority="67" w:unhideWhenUsed="0"/>
+    <w:lsdException w:name="Medium Grid 2 Accent 4" w:semiHidden="0" w:uiPriority="68" w:unhideWhenUsed="0"/>
+    <w:lsdException w:name="Medium Grid 3 Accent 4" w:semiHidden="0" w:uiPriority="69" w:unhideWhenUsed="0"/>
+    <w:lsdException w:name="Dark List Accent 4" w:semiHidden="0" w:uiPriority="70" w:unhideWhenUsed="0"/>
+    <w:lsdException w:name="Colorful Shading Accent 4" w:semiHidden="0" w:uiPriority="71" w:unhideWhenUsed="0"/>
+    <w:lsdException w:name="Colorful List Accent 4" w:semiHidden="0" w:uiPriority="72" w:unhideWhenUsed="0"/>
+    <w:lsdException w:name="Colorful Grid Accent 4" w:semiHidden="0" w:uiPriority="73" w:unhideWhenUsed="0"/>
+    <w:lsdException w:name="Light Shading Accent 5" w:semiHidden="0" w:uiPriority="60" w:unhideWhenUsed="0"/>
+    <w:lsdException w:name="Light List Accent 5" w:semiHidden="0" w:uiPriority="61" w:unhideWhenUsed="0"/>
+    <w:lsdException w:name="Light Grid Accent 5" w:semiHidden="0" w:uiPriority="62" w:unhideWhenUsed="0"/>
+    <w:lsdException w:name="Medium Shading 1 Accent 5" w:semiHidden="0" w:uiPriority="63" w:unhideWhenUsed="0"/>
+    <w:lsdException w:name="Medium Shading 2 Accent 5" w:semiHidden="0" w:uiPriority="64" w:unhideWhenUsed="0"/>
+    <w:lsdException w:name="Medium List 1 Accent 5" w:semiHidden="0" w:uiPriority="65" w:unhideWhenUsed="0"/>
+    <w:lsdException w:name="Medium List 2 Accent 5" w:semiHidden="0" w:uiPriority="66" w:unhideWhenUsed="0"/>
+    <w:lsdException w:name="Medium Grid 1 Accent 5" w:semiHidden="0" w:uiPriority="67" w:unhideWhenUsed="0"/>
+    <w:lsdException w:name="Medium Grid 2 Accent 5" w:semiHidden="0" w:uiPriority="68" w:unhideWhenUsed="0"/>
+    <w:lsdException w:name="Medium Grid 3 Accent 5" w:semiHidden="0" w:uiPriority="69" w:unhideWhenUsed="0"/>
+    <w:lsdException w:name="Dark List Accent 5" w:semiHidden="0" w:uiPriority="70" w:unhideWhenUsed="0"/>
+    <w:lsdException w:name="Colorful Shading Accent 5" w:semiHidden="0" w:uiPriority="71" w:unhideWhenUsed="0"/>
+    <w:lsdException w:name="Colorful List Accent 5" w:semiHidden="0" w:uiPriority="72" w:unhideWhenUsed="0"/>
+    <w:lsdException w:name="Colorful Grid Accent 5" w:semiHidden="0" w:uiPriority="73" w:unhideWhenUsed="0"/>
+    <w:lsdException w:name="Light Shading Accent 6" w:semiHidden="0" w:uiPriority="60" w:unhideWhenUsed="0"/>
+    <w:lsdException w:name="Light List Accent 6" w:semiHidden="0" w:uiPriority="61" w:unhideWhenUsed="0"/>
+    <w:lsdException w:name="Light Grid Accent 6" w:semiHidden="0" w:uiPriority="62" w:unhideWhenUsed="0"/>
+    <w:lsdException w:name="Medium Shading 1 Accent 6" w:semiHidden="0" w:uiPriority="63" w:unhideWhenUsed="0"/>
+    <w:lsdException w:name="Medium Shading 2 Accent 6" w:semiHidden="0" w:uiPriority="64" w:unhideWhenUsed="0"/>
+    <w:lsdException w:name="Medium List 1 Accent 6" w:semiHidden="0" w:uiPriority="65" w:unhideWhenUsed="0"/>
+    <w:lsdException w:name="Medium List 2 Accent 6" w:semiHidden="0" w:uiPriority="66" w:unhideWhenUsed="0"/>
+    <w:lsdException w:name="Medium Grid 1 Accent 6" w:semiHidden="0" w:uiPriority="67" w:unhideWhenUsed="0"/>
+    <w:lsdException w:name="Medium Grid 2 Accent 6" w:semiHidden="0" w:uiPriority="68" w:unhideWhenUsed="0"/>
+    <w:lsdException w:name="Medium Grid 3 Accent 6" w:semiHidden="0" w:uiPriority="69" w:unhideWhenUsed="0"/>
+    <w:lsdException w:name="Dark List Accent 6" w:semiHidden="0" w:uiPriority="70" w:unhideWhenUsed="0"/>
+    <w:lsdException w:name="Colorful Shading Accent 6" w:semiHidden="0" w:uiPriority="71" w:unhideWhenUsed="0"/>
+    <w:lsdException w:name="Colorful List Accent 6" w:semiHidden="0" w:uiPriority="72" w:unhideWhenUsed="0"/>
+    <w:lsdException w:name="Colorful Grid Accent 6" w:semiHidden="0" w:uiPriority="73" w:unhideWhenUsed="0"/>
+    <w:lsdException w:name="Subtle Emphasis" w:semiHidden="0" w:uiPriority="19" w:unhideWhenUsed="0" w:qFormat="1"/>
+    <w:lsdException w:name="Intense Emphasis" w:semiHidden="0" w:uiPriority="21" w:unhideWhenUsed="0" w:qFormat="1"/>
+    <w:lsdException w:name="Subtle Reference" w:semiHidden="0" w:uiPriority="31" w:unhideWhenUsed="0" w:qFormat="1"/>
+    <w:lsdException w:name="Intense Reference" w:semiHidden="0" w:uiPriority="32" w:unhideWhenUsed="0" w:qFormat="1"/>
+    <w:lsdException w:name="Book Title" w:semiHidden="0" w:uiPriority="33" w:unhideWhenUsed="0" w:qFormat="1"/>
+    <w:lsdException w:name="Bibliography" w:uiPriority="37"/>
+    <w:lsdException w:name="TOC Heading" w:uiPriority="39" w:qFormat="1"/>
+  </w:latentStyles>
+  <w:style w:type="paragraph" w:default="1" w:styleId="Normal">
+    <w:name w:val="Normal"/>
+    <w:qFormat/>
+  </w:style>
+  <w:style w:type="character" w:default="1" w:styleId="Fontepargpadro">
+    <w:name w:val="Default Paragraph Font"/>
+    <w:uiPriority w:val="1"/>
+    <w:semiHidden/>
+    <w:unhideWhenUsed/>
+  </w:style>
+  <w:style w:type="table" w:default="1" w:styleId="Tabelanormal">
+    <w:name w:val="Normal Table"/>
+    <w:uiPriority w:val="99"/>
+    <w:semiHidden/>
+    <w:unhideWhenUsed/>
+    <w:tblPr>
+      <w:tblInd w:w="0" w:type="dxa"/>
+      <w:tblCellMar>
+        <w:top w:w="0" w:type="dxa"/>
+        <w:left w:w="108" w:type="dxa"/>
+        <w:bottom w:w="0" w:type="dxa"/>
+        <w:right w:w="108" w:type="dxa"/>
+      </w:tblCellMar>
+    </w:tblPr>
+  </w:style>
+  <w:style w:type="numbering" w:default="1" w:styleId="Semlista">
+    <w:name w:val="No List"/>
+    <w:uiPriority w:val="99"/>
+    <w:semiHidden/>
+    <w:unhideWhenUsed/>
   </w:style>
 </w:styles>
 </file>

</xml_diff>